<commit_message>
Progres en Informe Inicial
</commit_message>
<xml_diff>
--- a/Bibliografia/InformeInicial.docx
+++ b/Bibliografia/InformeInicial.docx
@@ -764,15 +764,7 @@
             <w:rFonts w:cstheme="minorHAnsi"/>
             <w:highlight w:val="yellow"/>
           </w:rPr>
-          <w:t>Lin</w:t>
-        </w:r>
-        <w:r>
-          <w:rPr>
-            <w:rStyle w:val="Hipervnculo"/>
-            <w:rFonts w:cstheme="minorHAnsi"/>
-            <w:highlight w:val="yellow"/>
-          </w:rPr>
-          <w:t>k</w:t>
+          <w:t>Link</w:t>
         </w:r>
       </w:hyperlink>
     </w:p>
@@ -1241,6 +1233,7 @@
           <w:color w:val="222222"/>
           <w:sz w:val="24"/>
           <w:szCs w:val="24"/>
+          <w:highlight w:val="yellow"/>
           <w:lang w:eastAsia="es-ES"/>
         </w:rPr>
       </w:pPr>
@@ -1256,6 +1249,33 @@
           <w:lang w:eastAsia="es-ES"/>
         </w:rPr>
         <w:t>??TODO</w:t>
+      </w:r>
+    </w:p>
+    <w:p>
+      <w:pPr>
+        <w:rPr>
+          <w:rFonts w:eastAsia="Times New Roman" w:cstheme="minorHAnsi"/>
+          <w:b/>
+          <w:bCs/>
+          <w:color w:val="222222"/>
+          <w:sz w:val="24"/>
+          <w:szCs w:val="24"/>
+          <w:highlight w:val="yellow"/>
+          <w:lang w:eastAsia="es-ES"/>
+        </w:rPr>
+      </w:pPr>
+      <w:r>
+        <w:rPr>
+          <w:rFonts w:eastAsia="Times New Roman" w:cstheme="minorHAnsi"/>
+          <w:b/>
+          <w:bCs/>
+          <w:color w:val="222222"/>
+          <w:sz w:val="24"/>
+          <w:szCs w:val="24"/>
+          <w:highlight w:val="yellow"/>
+          <w:lang w:eastAsia="es-ES"/>
+        </w:rPr>
+        <w:br w:type="page"/>
       </w:r>
     </w:p>
     <w:p>
@@ -1287,6 +1307,7 @@
           <w:szCs w:val="24"/>
           <w:lang w:eastAsia="es-ES"/>
         </w:rPr>
+        <w:lastRenderedPageBreak/>
         <w:t>ANALISIS “State of the art”:</w:t>
       </w:r>
     </w:p>
@@ -1365,15 +1386,7 @@
           <w:color w:val="222222"/>
           <w:lang w:eastAsia="es-ES"/>
         </w:rPr>
-        <w:t>La primera etapa consta de dos possibles una de cada un dels tipus mencionats anteriorment , wACSF (description based) i SchNet (end-to-end)</w:t>
-      </w:r>
-      <w:r>
-        <w:rPr>
-          <w:rFonts w:eastAsia="Times New Roman" w:cstheme="minorHAnsi"/>
-          <w:color w:val="222222"/>
-          <w:lang w:eastAsia="es-ES"/>
-        </w:rPr>
-        <w:t xml:space="preserve">. </w:t>
+        <w:t xml:space="preserve">La primera etapa consta de dos possibles una de cada un dels tipus mencionats anteriorment , wACSF (description based) i SchNet (end-to-end). </w:t>
       </w:r>
     </w:p>
     <w:p>
@@ -1409,31 +1422,7 @@
           <w:color w:val="222222"/>
           <w:lang w:eastAsia="es-ES"/>
         </w:rPr>
-        <w:t>e</w:t>
-      </w:r>
-      <w:r>
-        <w:rPr>
-          <w:rFonts w:eastAsia="Times New Roman" w:cstheme="minorHAnsi"/>
-          <w:color w:val="222222"/>
-          <w:lang w:eastAsia="es-ES"/>
-        </w:rPr>
-        <w:t>s una representació que es calcula prèvia al entrenament/predicció del model</w:t>
-      </w:r>
-      <w:r>
-        <w:rPr>
-          <w:rFonts w:eastAsia="Times New Roman" w:cstheme="minorHAnsi"/>
-          <w:color w:val="222222"/>
-          <w:lang w:eastAsia="es-ES"/>
-        </w:rPr>
-        <w:t xml:space="preserve"> i esta basada en </w:t>
-      </w:r>
-      <w:r>
-        <w:rPr>
-          <w:rFonts w:eastAsia="Times New Roman" w:cstheme="minorHAnsi"/>
-          <w:color w:val="222222"/>
-          <w:lang w:eastAsia="es-ES"/>
-        </w:rPr>
-        <w:t>per  àtom comprova per els àtoms adjacents les posicions (radial symetry functions) i els angles entre ells (angular symetry functions) i convina aquesta informació així generant uns valors per a poder representar la seva situació en l’espai.</w:t>
+        <w:t>es una representació que es calcula prèvia al entrenament/predicció del model i esta basada en per  àtom comprova per els àtoms adjacents les posicions (radial symetry functions) i els angles entre ells (angular symetry functions) i convina aquesta informació així generant uns valors per a poder representar la seva situació en l’espai.</w:t>
       </w:r>
       <w:r>
         <w:rPr>
@@ -1514,6 +1503,75 @@
           <w:lang w:eastAsia="es-ES"/>
         </w:rPr>
         <w:t>capes denses definides en el treball com a atomisme (també usades durant la representació SchNet).</w:t>
+      </w:r>
+    </w:p>
+    <w:p>
+      <w:pPr>
+        <w:shd w:val="clear" w:color="auto" w:fill="FFFFFF"/>
+        <w:spacing w:before="100" w:beforeAutospacing="1" w:after="100" w:afterAutospacing="1" w:line="240" w:lineRule="auto"/>
+        <w:ind w:left="720"/>
+        <w:rPr>
+          <w:rFonts w:eastAsia="Times New Roman" w:cstheme="minorHAnsi"/>
+          <w:color w:val="222222"/>
+          <w:lang w:eastAsia="es-ES"/>
+        </w:rPr>
+      </w:pPr>
+      <w:r>
+        <w:rPr>
+          <w:rFonts w:eastAsia="Times New Roman" w:cstheme="minorHAnsi"/>
+          <w:noProof/>
+          <w:color w:val="222222"/>
+          <w:lang w:eastAsia="es-ES"/>
+        </w:rPr>
+        <w:drawing>
+          <wp:anchor distT="0" distB="0" distL="114300" distR="114300" simplePos="0" relativeHeight="251659264" behindDoc="0" locked="0" layoutInCell="1" allowOverlap="1" wp14:anchorId="370552D3" wp14:editId="0A42DBCA">
+            <wp:simplePos x="0" y="0"/>
+            <wp:positionH relativeFrom="column">
+              <wp:posOffset>457720</wp:posOffset>
+            </wp:positionH>
+            <wp:positionV relativeFrom="paragraph">
+              <wp:posOffset>2730</wp:posOffset>
+            </wp:positionV>
+            <wp:extent cx="4773880" cy="2249405"/>
+            <wp:effectExtent l="0" t="0" r="8255" b="0"/>
+            <wp:wrapTopAndBottom/>
+            <wp:docPr id="2" name="Imagen 2" descr="Diagrama&#10;&#10;Descripción generada automáticamente"/>
+            <wp:cNvGraphicFramePr>
+              <a:graphicFrameLocks xmlns:a="http://schemas.openxmlformats.org/drawingml/2006/main" noChangeAspect="1"/>
+            </wp:cNvGraphicFramePr>
+            <a:graphic xmlns:a="http://schemas.openxmlformats.org/drawingml/2006/main">
+              <a:graphicData uri="http://schemas.openxmlformats.org/drawingml/2006/picture">
+                <pic:pic xmlns:pic="http://schemas.openxmlformats.org/drawingml/2006/picture">
+                  <pic:nvPicPr>
+                    <pic:cNvPr id="2" name="Imagen 2" descr="Diagrama&#10;&#10;Descripción generada automáticamente"/>
+                    <pic:cNvPicPr/>
+                  </pic:nvPicPr>
+                  <pic:blipFill>
+                    <a:blip r:embed="rId12">
+                      <a:extLst>
+                        <a:ext uri="{28A0092B-C50C-407E-A947-70E740481C1C}">
+                          <a14:useLocalDpi xmlns:a14="http://schemas.microsoft.com/office/drawing/2010/main" val="0"/>
+                        </a:ext>
+                      </a:extLst>
+                    </a:blip>
+                    <a:stretch>
+                      <a:fillRect/>
+                    </a:stretch>
+                  </pic:blipFill>
+                  <pic:spPr>
+                    <a:xfrm>
+                      <a:off x="0" y="0"/>
+                      <a:ext cx="4773880" cy="2249405"/>
+                    </a:xfrm>
+                    <a:prstGeom prst="rect">
+                      <a:avLst/>
+                    </a:prstGeom>
+                  </pic:spPr>
+                </pic:pic>
+              </a:graphicData>
+            </a:graphic>
+          </wp:anchor>
+        </w:drawing>
       </w:r>
     </w:p>
     <w:p>
@@ -1625,8 +1683,7 @@
           <w:color w:val="222222"/>
           <w:lang w:eastAsia="es-ES"/>
         </w:rPr>
-        <w:lastRenderedPageBreak/>
-        <w:t xml:space="preserve">Aquest parteix de la representació implementada en SchNetPack però re-implementa per complet tant la part de entrenament com la de inferència per permetre utilitzar les eines que proporciona el marc de treball de PyTorch com ara l’entrenament en múltiples GPUs paral·lelament. A l’hora d’entrenar utilitza </w:t>
+        <w:t xml:space="preserve">Aquest parteix de la representació implementada en SchNet però re-implementa per complet tant la part de entrenament com la de inferència per permetre utilitzar les eines que proporciona el marc de treball de PyTorch com ara l’entrenament en múltiples GPUs paral·lelament. A l’hora d’entrenar utilitza </w:t>
       </w:r>
       <w:r>
         <w:rPr>
@@ -1668,7 +1725,7 @@
         </w:rPr>
         <w:t xml:space="preserve"> [</w:t>
       </w:r>
-      <w:hyperlink r:id="rId12" w:history="1">
+      <w:hyperlink r:id="rId13" w:history="1">
         <w:r>
           <w:rPr>
             <w:rStyle w:val="Hipervnculo"/>
@@ -1712,6 +1769,7 @@
           <w:color w:val="222222"/>
           <w:lang w:eastAsia="es-ES"/>
         </w:rPr>
+        <w:lastRenderedPageBreak/>
         <w:t>Per acabar a</w:t>
       </w:r>
       <w:r>
@@ -1829,15 +1887,357 @@
     </w:p>
     <w:p>
       <w:pPr>
+        <w:shd w:val="clear" w:color="auto" w:fill="FFFFFF"/>
+        <w:spacing w:before="100" w:beforeAutospacing="1" w:after="100" w:afterAutospacing="1" w:line="240" w:lineRule="auto"/>
+        <w:rPr>
+          <w:rFonts w:eastAsia="Times New Roman" w:cstheme="minorHAnsi"/>
+          <w:color w:val="222222"/>
+          <w:lang w:eastAsia="es-ES"/>
+        </w:rPr>
+      </w:pPr>
+    </w:p>
+    <w:p>
+      <w:pPr>
         <w:pStyle w:val="Prrafodelista"/>
         <w:shd w:val="clear" w:color="auto" w:fill="FFFFFF"/>
         <w:spacing w:before="100" w:beforeAutospacing="1" w:after="100" w:afterAutospacing="1" w:line="240" w:lineRule="auto"/>
         <w:rPr>
           <w:rFonts w:eastAsia="Times New Roman" w:cstheme="minorHAnsi"/>
-          <w:color w:val="222222"/>
-          <w:lang w:eastAsia="es-ES"/>
-        </w:rPr>
-      </w:pPr>
+          <w:b/>
+          <w:bCs/>
+          <w:color w:val="222222"/>
+          <w:sz w:val="24"/>
+          <w:szCs w:val="24"/>
+          <w:lang w:eastAsia="es-ES"/>
+        </w:rPr>
+      </w:pPr>
+      <w:r>
+        <w:rPr>
+          <w:rFonts w:eastAsia="Times New Roman" w:cstheme="minorHAnsi"/>
+          <w:b/>
+          <w:bCs/>
+          <w:color w:val="222222"/>
+          <w:sz w:val="24"/>
+          <w:szCs w:val="24"/>
+          <w:lang w:eastAsia="es-ES"/>
+        </w:rPr>
+        <w:t>DeePMD-kit</w:t>
+      </w:r>
+      <w:r>
+        <w:rPr>
+          <w:rFonts w:eastAsia="Times New Roman" w:cstheme="minorHAnsi"/>
+          <w:b/>
+          <w:bCs/>
+          <w:color w:val="222222"/>
+          <w:sz w:val="24"/>
+          <w:szCs w:val="24"/>
+          <w:lang w:eastAsia="es-ES"/>
+        </w:rPr>
+        <w:t>:</w:t>
+      </w:r>
+    </w:p>
+    <w:p>
+      <w:pPr>
+        <w:shd w:val="clear" w:color="auto" w:fill="FFFFFF"/>
+        <w:spacing w:before="100" w:beforeAutospacing="1" w:after="100" w:afterAutospacing="1" w:line="240" w:lineRule="auto"/>
+        <w:ind w:left="720"/>
+        <w:rPr>
+          <w:rFonts w:eastAsia="Times New Roman" w:cstheme="minorHAnsi"/>
+          <w:color w:val="222222"/>
+          <w:lang w:eastAsia="es-ES"/>
+        </w:rPr>
+      </w:pPr>
+      <w:r>
+        <w:rPr>
+          <w:rFonts w:eastAsia="Times New Roman" w:cstheme="minorHAnsi"/>
+          <w:color w:val="222222"/>
+          <w:lang w:eastAsia="es-ES"/>
+        </w:rPr>
+        <w:t>E</w:t>
+      </w:r>
+      <w:r>
+        <w:rPr>
+          <w:rFonts w:eastAsia="Times New Roman" w:cstheme="minorHAnsi"/>
+          <w:color w:val="222222"/>
+          <w:lang w:eastAsia="es-ES"/>
+        </w:rPr>
+        <w:t xml:space="preserve">s un paquet de programari de codi obert que utilitza </w:t>
+      </w:r>
+      <w:r>
+        <w:rPr>
+          <w:rFonts w:eastAsia="Times New Roman" w:cstheme="minorHAnsi"/>
+          <w:color w:val="222222"/>
+          <w:lang w:eastAsia="es-ES"/>
+        </w:rPr>
+        <w:t xml:space="preserve">DNN </w:t>
+      </w:r>
+      <w:r>
+        <w:rPr>
+          <w:rFonts w:eastAsia="Times New Roman" w:cstheme="minorHAnsi"/>
+          <w:color w:val="222222"/>
+          <w:lang w:eastAsia="es-ES"/>
+        </w:rPr>
+        <w:t>per a la construcció de potencials d'interacció atòmica</w:t>
+      </w:r>
+      <w:r>
+        <w:rPr>
+          <w:rFonts w:eastAsia="Times New Roman" w:cstheme="minorHAnsi"/>
+          <w:color w:val="222222"/>
+          <w:lang w:eastAsia="es-ES"/>
+        </w:rPr>
+        <w:t xml:space="preserve"> es a dir </w:t>
+      </w:r>
+      <w:r>
+        <w:rPr>
+          <w:rFonts w:eastAsia="Times New Roman" w:cstheme="minorHAnsi"/>
+          <w:color w:val="222222"/>
+          <w:lang w:eastAsia="es-ES"/>
+        </w:rPr>
+        <w:t>és capaç de predir les forces i les energies que actuen sobre els àtoms d'un sistema en funció de la seva configuració espacial</w:t>
+      </w:r>
+      <w:r>
+        <w:rPr>
+          <w:rFonts w:eastAsia="Times New Roman" w:cstheme="minorHAnsi"/>
+          <w:color w:val="222222"/>
+          <w:lang w:eastAsia="es-ES"/>
+        </w:rPr>
+        <w:t>.</w:t>
+      </w:r>
+      <w:r>
+        <w:rPr>
+          <w:rFonts w:eastAsia="Times New Roman" w:cstheme="minorHAnsi"/>
+          <w:color w:val="222222"/>
+          <w:lang w:eastAsia="es-ES"/>
+        </w:rPr>
+        <w:t xml:space="preserve"> Aquest treball esta enfocat a la simulació de </w:t>
+      </w:r>
+      <w:proofErr w:type="spellStart"/>
+      <w:r>
+        <w:rPr>
+          <w:rFonts w:eastAsia="Times New Roman" w:cstheme="minorHAnsi"/>
+          <w:color w:val="222222"/>
+          <w:lang w:eastAsia="es-ES"/>
+        </w:rPr>
+        <w:t>TiN</w:t>
+      </w:r>
+      <w:proofErr w:type="spellEnd"/>
+      <w:r>
+        <w:rPr>
+          <w:rFonts w:eastAsia="Times New Roman" w:cstheme="minorHAnsi"/>
+          <w:color w:val="222222"/>
+          <w:lang w:eastAsia="es-ES"/>
+        </w:rPr>
+        <w:t xml:space="preserve"> </w:t>
+      </w:r>
+      <w:r>
+        <w:rPr>
+          <w:rFonts w:eastAsia="Times New Roman" w:cstheme="minorHAnsi"/>
+          <w:color w:val="222222"/>
+          <w:lang w:eastAsia="es-ES"/>
+        </w:rPr>
+        <w:t xml:space="preserve">el qual </w:t>
+      </w:r>
+      <w:r>
+        <w:rPr>
+          <w:rFonts w:eastAsia="Times New Roman" w:cstheme="minorHAnsi"/>
+          <w:color w:val="222222"/>
+          <w:lang w:eastAsia="es-ES"/>
+        </w:rPr>
+        <w:t>una estructura cristal·lina cúbica</w:t>
+      </w:r>
+      <w:r>
+        <w:rPr>
+          <w:rFonts w:eastAsia="Times New Roman" w:cstheme="minorHAnsi"/>
+          <w:color w:val="222222"/>
+          <w:lang w:eastAsia="es-ES"/>
+        </w:rPr>
+        <w:t xml:space="preserve"> (que per tant no s’adhereix gaire a l’objectiu del treball).</w:t>
+      </w:r>
+    </w:p>
+    <w:p>
+      <w:pPr>
+        <w:shd w:val="clear" w:color="auto" w:fill="FFFFFF"/>
+        <w:spacing w:before="100" w:beforeAutospacing="1" w:after="100" w:afterAutospacing="1" w:line="240" w:lineRule="auto"/>
+        <w:ind w:left="720"/>
+        <w:rPr>
+          <w:rFonts w:eastAsia="Times New Roman" w:cstheme="minorHAnsi"/>
+          <w:color w:val="222222"/>
+          <w:lang w:eastAsia="es-ES"/>
+        </w:rPr>
+      </w:pPr>
+      <w:r>
+        <w:rPr>
+          <w:rFonts w:eastAsia="Times New Roman" w:cstheme="minorHAnsi"/>
+          <w:noProof/>
+          <w:color w:val="222222"/>
+          <w:lang w:eastAsia="es-ES"/>
+        </w:rPr>
+        <w:drawing>
+          <wp:anchor distT="0" distB="0" distL="114300" distR="114300" simplePos="0" relativeHeight="251658240" behindDoc="0" locked="0" layoutInCell="1" allowOverlap="1" wp14:anchorId="38B26715" wp14:editId="03DC05C9">
+            <wp:simplePos x="0" y="0"/>
+            <wp:positionH relativeFrom="margin">
+              <wp:posOffset>765950</wp:posOffset>
+            </wp:positionH>
+            <wp:positionV relativeFrom="paragraph">
+              <wp:posOffset>923958</wp:posOffset>
+            </wp:positionV>
+            <wp:extent cx="4239260" cy="1901190"/>
+            <wp:effectExtent l="0" t="0" r="8890" b="3810"/>
+            <wp:wrapTopAndBottom/>
+            <wp:docPr id="1" name="Imagen 1" descr="Diagrama&#10;&#10;Descripción generada automáticamente"/>
+            <wp:cNvGraphicFramePr>
+              <a:graphicFrameLocks xmlns:a="http://schemas.openxmlformats.org/drawingml/2006/main" noChangeAspect="1"/>
+            </wp:cNvGraphicFramePr>
+            <a:graphic xmlns:a="http://schemas.openxmlformats.org/drawingml/2006/main">
+              <a:graphicData uri="http://schemas.openxmlformats.org/drawingml/2006/picture">
+                <pic:pic xmlns:pic="http://schemas.openxmlformats.org/drawingml/2006/picture">
+                  <pic:nvPicPr>
+                    <pic:cNvPr id="1" name="Imagen 1" descr="Diagrama&#10;&#10;Descripción generada automáticamente"/>
+                    <pic:cNvPicPr/>
+                  </pic:nvPicPr>
+                  <pic:blipFill>
+                    <a:blip r:embed="rId14">
+                      <a:extLst>
+                        <a:ext uri="{28A0092B-C50C-407E-A947-70E740481C1C}">
+                          <a14:useLocalDpi xmlns:a14="http://schemas.microsoft.com/office/drawing/2010/main" val="0"/>
+                        </a:ext>
+                      </a:extLst>
+                    </a:blip>
+                    <a:stretch>
+                      <a:fillRect/>
+                    </a:stretch>
+                  </pic:blipFill>
+                  <pic:spPr>
+                    <a:xfrm>
+                      <a:off x="0" y="0"/>
+                      <a:ext cx="4239260" cy="1901190"/>
+                    </a:xfrm>
+                    <a:prstGeom prst="rect">
+                      <a:avLst/>
+                    </a:prstGeom>
+                  </pic:spPr>
+                </pic:pic>
+              </a:graphicData>
+            </a:graphic>
+          </wp:anchor>
+        </w:drawing>
+      </w:r>
+      <w:r>
+        <w:rPr>
+          <w:rFonts w:eastAsia="Times New Roman" w:cstheme="minorHAnsi"/>
+          <w:color w:val="222222"/>
+          <w:lang w:eastAsia="es-ES"/>
+        </w:rPr>
+        <w:t>Segueix un funcionament similar a SchNet en el que es defineixen uns descriptors</w:t>
+      </w:r>
+      <w:r>
+        <w:rPr>
+          <w:rFonts w:eastAsia="Times New Roman" w:cstheme="minorHAnsi"/>
+          <w:color w:val="222222"/>
+          <w:lang w:eastAsia="es-ES"/>
+        </w:rPr>
+        <w:t xml:space="preserve">, a </w:t>
+      </w:r>
+      <w:r>
+        <w:rPr>
+          <w:rFonts w:eastAsia="Times New Roman" w:cstheme="minorHAnsi"/>
+          <w:color w:val="222222"/>
+          <w:lang w:eastAsia="es-ES"/>
+        </w:rPr>
+        <w:t>partir d</w:t>
+      </w:r>
+      <w:r>
+        <w:rPr>
+          <w:rFonts w:eastAsia="Times New Roman" w:cstheme="minorHAnsi"/>
+          <w:color w:val="222222"/>
+          <w:lang w:eastAsia="es-ES"/>
+        </w:rPr>
+        <w:t>’una funció que te</w:t>
+      </w:r>
+      <w:r>
+        <w:rPr>
+          <w:rFonts w:eastAsia="Times New Roman" w:cstheme="minorHAnsi"/>
+          <w:color w:val="222222"/>
+          <w:lang w:eastAsia="es-ES"/>
+        </w:rPr>
+        <w:t xml:space="preserve"> en compte tant les coordenades com altres factors</w:t>
+      </w:r>
+      <w:r>
+        <w:rPr>
+          <w:rFonts w:eastAsia="Times New Roman" w:cstheme="minorHAnsi"/>
+          <w:color w:val="222222"/>
+          <w:lang w:eastAsia="es-ES"/>
+        </w:rPr>
+        <w:t xml:space="preserve"> s’obtenen uns valors els quals passen per una capa de embedding NN que s’ocupa d’acabar de filtrar-los i per acabar es tornen a combinar amb les coordenades per constituir els descriptors que s’utilitzaran per la predicció. </w:t>
+      </w:r>
+    </w:p>
+    <w:p>
+      <w:pPr>
+        <w:shd w:val="clear" w:color="auto" w:fill="FFFFFF"/>
+        <w:spacing w:before="100" w:beforeAutospacing="1" w:after="100" w:afterAutospacing="1" w:line="240" w:lineRule="auto"/>
+        <w:ind w:left="708"/>
+        <w:rPr>
+          <w:rFonts w:eastAsia="Times New Roman" w:cstheme="minorHAnsi"/>
+          <w:color w:val="222222"/>
+          <w:lang w:eastAsia="es-ES"/>
+        </w:rPr>
+      </w:pPr>
+      <w:r>
+        <w:rPr>
+          <w:rFonts w:eastAsia="Times New Roman" w:cstheme="minorHAnsi"/>
+          <w:color w:val="222222"/>
+          <w:lang w:eastAsia="es-ES"/>
+        </w:rPr>
+        <w:t xml:space="preserve"> </w:t>
+      </w:r>
+    </w:p>
+    <w:p>
+      <w:pPr>
+        <w:pStyle w:val="Prrafodelista"/>
+        <w:shd w:val="clear" w:color="auto" w:fill="FFFFFF"/>
+        <w:spacing w:before="100" w:beforeAutospacing="1" w:after="100" w:afterAutospacing="1" w:line="240" w:lineRule="auto"/>
+      </w:pPr>
+      <w:r>
+        <w:rPr>
+          <w:rFonts w:eastAsia="Times New Roman" w:cstheme="minorHAnsi"/>
+          <w:color w:val="222222"/>
+          <w:lang w:eastAsia="es-ES"/>
+        </w:rPr>
+        <w:t>El treball també entra en detall de</w:t>
+      </w:r>
+      <w:r>
+        <w:rPr>
+          <w:rFonts w:eastAsia="Times New Roman" w:cstheme="minorHAnsi"/>
+          <w:color w:val="222222"/>
+          <w:lang w:eastAsia="es-ES"/>
+        </w:rPr>
+        <w:t xml:space="preserve"> el software usat per a generar les dades d’entrenament el qual es </w:t>
+      </w:r>
+      <w:r>
+        <w:t>CALPHAD, Thermo-Calc 2021b i TCTI3 (en aquest no explica el funcionament intern d’aquests softwares però pot ser útil poder consultar-los en cas de necessitar generar dades)</w:t>
+      </w:r>
+    </w:p>
+    <w:p>
+      <w:pPr>
+        <w:pStyle w:val="Prrafodelista"/>
+        <w:shd w:val="clear" w:color="auto" w:fill="FFFFFF"/>
+        <w:spacing w:before="100" w:beforeAutospacing="1" w:after="100" w:afterAutospacing="1" w:line="240" w:lineRule="auto"/>
+      </w:pPr>
+    </w:p>
+    <w:p>
+      <w:pPr>
+        <w:pStyle w:val="Prrafodelista"/>
+        <w:shd w:val="clear" w:color="auto" w:fill="FFFFFF"/>
+        <w:spacing w:before="100" w:beforeAutospacing="1" w:after="100" w:afterAutospacing="1" w:line="240" w:lineRule="auto"/>
+        <w:rPr>
+          <w:rFonts w:eastAsia="Times New Roman" w:cstheme="minorHAnsi"/>
+          <w:color w:val="222222"/>
+          <w:lang w:eastAsia="es-ES"/>
+        </w:rPr>
+      </w:pPr>
+      <w:r>
+        <w:t xml:space="preserve">Per acabar fa una sèrie de tests on compara el model NNP amb el software MEAM (el mètode establert actualment per fer aquest tipus de simulacions) i observa que NNP obté resultats molt similars a MEAM amb un cost i una eficiència molt menor per tant fent el mètode un èxit en aquest camp.  </w:t>
+      </w:r>
     </w:p>
     <w:p>
       <w:pPr>

</xml_diff>